<commit_message>
Marginesy 0.5 -> 1.
</commit_message>
<xml_diff>
--- a/Karta Postaci.docx
+++ b/Karta Postaci.docx
@@ -5,7 +5,7 @@
     <w:tbl>
       <w:tblPr>
         <w:tblStyle w:val="RPGTable"/>
-        <w:tblW w:w="11335" w:type="dxa"/>
+        <w:tblW w:w="10768" w:type="dxa"/>
         <w:jc w:val="left"/>
         <w:tblLayout w:type="fixed"/>
         <w:tblLook w:val="0400" w:firstRow="0" w:lastRow="0" w:firstColumn="0" w:lastColumn="0" w:noHBand="0" w:noVBand="1"/>
@@ -20,7 +20,7 @@
         <w:gridCol w:w="283"/>
         <w:gridCol w:w="992"/>
         <w:gridCol w:w="1276"/>
-        <w:gridCol w:w="2268"/>
+        <w:gridCol w:w="1701"/>
         <w:gridCol w:w="425"/>
       </w:tblGrid>
       <w:tr>
@@ -83,7 +83,7 @@
         </w:tc>
         <w:tc>
           <w:tcPr>
-            <w:tcW w:w="2693" w:type="dxa"/>
+            <w:tcW w:w="2126" w:type="dxa"/>
             <w:gridSpan w:val="2"/>
           </w:tcPr>
           <w:p>
@@ -153,7 +153,7 @@
         </w:tc>
         <w:tc>
           <w:tcPr>
-            <w:tcW w:w="2693" w:type="dxa"/>
+            <w:tcW w:w="2126" w:type="dxa"/>
             <w:gridSpan w:val="2"/>
           </w:tcPr>
           <w:p>
@@ -223,7 +223,7 @@
         </w:tc>
         <w:tc>
           <w:tcPr>
-            <w:tcW w:w="2693" w:type="dxa"/>
+            <w:tcW w:w="2126" w:type="dxa"/>
             <w:gridSpan w:val="2"/>
           </w:tcPr>
           <w:p>
@@ -270,11 +270,9 @@
             <w:r>
               <w:t>]</w:t>
             </w:r>
-            <w:proofErr w:type="spellStart"/>
             <w:r>
               <w:t>zybkość</w:t>
             </w:r>
-            <w:proofErr w:type="spellEnd"/>
           </w:p>
         </w:tc>
         <w:tc>
@@ -335,7 +333,7 @@
         </w:tc>
         <w:tc>
           <w:tcPr>
-            <w:tcW w:w="2693" w:type="dxa"/>
+            <w:tcW w:w="2126" w:type="dxa"/>
             <w:gridSpan w:val="2"/>
             <w:vMerge w:val="restart"/>
           </w:tcPr>
@@ -449,8 +447,6 @@
               <w:pStyle w:val="RPG"/>
               <w:jc w:val="left"/>
             </w:pPr>
-            <w:bookmarkStart w:id="0" w:name="_GoBack"/>
-            <w:bookmarkEnd w:id="0"/>
           </w:p>
         </w:tc>
         <w:tc>
@@ -467,7 +463,7 @@
         </w:tc>
         <w:tc>
           <w:tcPr>
-            <w:tcW w:w="2693" w:type="dxa"/>
+            <w:tcW w:w="2126" w:type="dxa"/>
             <w:gridSpan w:val="2"/>
             <w:vMerge/>
           </w:tcPr>
@@ -592,7 +588,7 @@
         </w:tc>
         <w:tc>
           <w:tcPr>
-            <w:tcW w:w="2693" w:type="dxa"/>
+            <w:tcW w:w="2126" w:type="dxa"/>
             <w:gridSpan w:val="2"/>
             <w:vMerge w:val="restart"/>
           </w:tcPr>
@@ -644,11 +640,9 @@
             <w:r>
               <w:t>]</w:t>
             </w:r>
-            <w:proofErr w:type="spellStart"/>
             <w:r>
               <w:t>zemiosło</w:t>
             </w:r>
-            <w:proofErr w:type="spellEnd"/>
           </w:p>
         </w:tc>
         <w:tc>
@@ -676,7 +670,7 @@
         </w:tc>
         <w:tc>
           <w:tcPr>
-            <w:tcW w:w="2693" w:type="dxa"/>
+            <w:tcW w:w="2126" w:type="dxa"/>
             <w:gridSpan w:val="2"/>
             <w:vMerge/>
           </w:tcPr>
@@ -710,7 +704,7 @@
         </w:tc>
         <w:tc>
           <w:tcPr>
-            <w:tcW w:w="8221" w:type="dxa"/>
+            <w:tcW w:w="7654" w:type="dxa"/>
             <w:gridSpan w:val="8"/>
             <w:shd w:val="clear" w:color="auto" w:fill="BFBFBF" w:themeFill="background1" w:themeFillShade="BF"/>
           </w:tcPr>
@@ -759,7 +753,7 @@
         </w:tc>
         <w:tc>
           <w:tcPr>
-            <w:tcW w:w="8221" w:type="dxa"/>
+            <w:tcW w:w="7654" w:type="dxa"/>
             <w:gridSpan w:val="8"/>
           </w:tcPr>
           <w:p>
@@ -797,7 +791,7 @@
         </w:tc>
         <w:tc>
           <w:tcPr>
-            <w:tcW w:w="8221" w:type="dxa"/>
+            <w:tcW w:w="7654" w:type="dxa"/>
             <w:gridSpan w:val="8"/>
           </w:tcPr>
           <w:p>
@@ -835,7 +829,7 @@
         </w:tc>
         <w:tc>
           <w:tcPr>
-            <w:tcW w:w="8221" w:type="dxa"/>
+            <w:tcW w:w="7654" w:type="dxa"/>
             <w:gridSpan w:val="8"/>
           </w:tcPr>
           <w:p>
@@ -873,7 +867,7 @@
         </w:tc>
         <w:tc>
           <w:tcPr>
-            <w:tcW w:w="8221" w:type="dxa"/>
+            <w:tcW w:w="7654" w:type="dxa"/>
             <w:gridSpan w:val="8"/>
           </w:tcPr>
           <w:p>
@@ -911,13 +905,15 @@
         </w:tc>
         <w:tc>
           <w:tcPr>
-            <w:tcW w:w="8221" w:type="dxa"/>
+            <w:tcW w:w="7654" w:type="dxa"/>
             <w:gridSpan w:val="8"/>
           </w:tcPr>
           <w:p>
             <w:pPr>
               <w:pStyle w:val="RPG"/>
             </w:pPr>
+            <w:bookmarkStart w:id="0" w:name="_GoBack"/>
+            <w:bookmarkEnd w:id="0"/>
           </w:p>
         </w:tc>
         <w:tc>
@@ -949,7 +945,7 @@
         </w:tc>
         <w:tc>
           <w:tcPr>
-            <w:tcW w:w="8221" w:type="dxa"/>
+            <w:tcW w:w="7654" w:type="dxa"/>
             <w:gridSpan w:val="8"/>
           </w:tcPr>
           <w:p>
@@ -987,7 +983,7 @@
         </w:tc>
         <w:tc>
           <w:tcPr>
-            <w:tcW w:w="8221" w:type="dxa"/>
+            <w:tcW w:w="7654" w:type="dxa"/>
             <w:gridSpan w:val="8"/>
           </w:tcPr>
           <w:p>
@@ -1025,7 +1021,7 @@
         </w:tc>
         <w:tc>
           <w:tcPr>
-            <w:tcW w:w="8221" w:type="dxa"/>
+            <w:tcW w:w="7654" w:type="dxa"/>
             <w:gridSpan w:val="8"/>
           </w:tcPr>
           <w:p>
@@ -1063,7 +1059,7 @@
         </w:tc>
         <w:tc>
           <w:tcPr>
-            <w:tcW w:w="8221" w:type="dxa"/>
+            <w:tcW w:w="7654" w:type="dxa"/>
             <w:gridSpan w:val="8"/>
           </w:tcPr>
           <w:p>
@@ -1101,7 +1097,7 @@
         </w:tc>
         <w:tc>
           <w:tcPr>
-            <w:tcW w:w="8221" w:type="dxa"/>
+            <w:tcW w:w="7654" w:type="dxa"/>
             <w:gridSpan w:val="8"/>
           </w:tcPr>
           <w:p>
@@ -1149,7 +1145,7 @@
         </w:tc>
         <w:tc>
           <w:tcPr>
-            <w:tcW w:w="8221" w:type="dxa"/>
+            <w:tcW w:w="7654" w:type="dxa"/>
             <w:gridSpan w:val="8"/>
             <w:shd w:val="clear" w:color="auto" w:fill="BFBFBF" w:themeFill="background1" w:themeFillShade="BF"/>
           </w:tcPr>
@@ -1204,7 +1200,7 @@
         </w:tc>
         <w:tc>
           <w:tcPr>
-            <w:tcW w:w="8221" w:type="dxa"/>
+            <w:tcW w:w="7654" w:type="dxa"/>
             <w:gridSpan w:val="8"/>
           </w:tcPr>
           <w:p>
@@ -1251,7 +1247,7 @@
         </w:tc>
         <w:tc>
           <w:tcPr>
-            <w:tcW w:w="8221" w:type="dxa"/>
+            <w:tcW w:w="7654" w:type="dxa"/>
             <w:gridSpan w:val="8"/>
           </w:tcPr>
           <w:p>
@@ -1298,7 +1294,7 @@
         </w:tc>
         <w:tc>
           <w:tcPr>
-            <w:tcW w:w="8221" w:type="dxa"/>
+            <w:tcW w:w="7654" w:type="dxa"/>
             <w:gridSpan w:val="8"/>
           </w:tcPr>
           <w:p>
@@ -1345,7 +1341,7 @@
         </w:tc>
         <w:tc>
           <w:tcPr>
-            <w:tcW w:w="8221" w:type="dxa"/>
+            <w:tcW w:w="7654" w:type="dxa"/>
             <w:gridSpan w:val="8"/>
           </w:tcPr>
           <w:p>
@@ -1392,7 +1388,7 @@
         </w:tc>
         <w:tc>
           <w:tcPr>
-            <w:tcW w:w="8221" w:type="dxa"/>
+            <w:tcW w:w="7654" w:type="dxa"/>
             <w:gridSpan w:val="8"/>
           </w:tcPr>
           <w:p>
@@ -1439,7 +1435,7 @@
         </w:tc>
         <w:tc>
           <w:tcPr>
-            <w:tcW w:w="8221" w:type="dxa"/>
+            <w:tcW w:w="7654" w:type="dxa"/>
             <w:gridSpan w:val="8"/>
           </w:tcPr>
           <w:p>
@@ -1486,7 +1482,7 @@
         </w:tc>
         <w:tc>
           <w:tcPr>
-            <w:tcW w:w="8221" w:type="dxa"/>
+            <w:tcW w:w="7654" w:type="dxa"/>
             <w:gridSpan w:val="8"/>
           </w:tcPr>
           <w:p>
@@ -1533,7 +1529,7 @@
         </w:tc>
         <w:tc>
           <w:tcPr>
-            <w:tcW w:w="8221" w:type="dxa"/>
+            <w:tcW w:w="7654" w:type="dxa"/>
             <w:gridSpan w:val="8"/>
           </w:tcPr>
           <w:p>
@@ -1580,7 +1576,7 @@
         </w:tc>
         <w:tc>
           <w:tcPr>
-            <w:tcW w:w="8221" w:type="dxa"/>
+            <w:tcW w:w="7654" w:type="dxa"/>
             <w:gridSpan w:val="8"/>
           </w:tcPr>
           <w:p>
@@ -1627,7 +1623,7 @@
         </w:tc>
         <w:tc>
           <w:tcPr>
-            <w:tcW w:w="8221" w:type="dxa"/>
+            <w:tcW w:w="7654" w:type="dxa"/>
             <w:gridSpan w:val="8"/>
           </w:tcPr>
           <w:p>
@@ -1674,7 +1670,7 @@
         </w:tc>
         <w:tc>
           <w:tcPr>
-            <w:tcW w:w="8221" w:type="dxa"/>
+            <w:tcW w:w="7654" w:type="dxa"/>
             <w:gridSpan w:val="8"/>
           </w:tcPr>
           <w:p>
@@ -1721,7 +1717,7 @@
         </w:tc>
         <w:tc>
           <w:tcPr>
-            <w:tcW w:w="8221" w:type="dxa"/>
+            <w:tcW w:w="7654" w:type="dxa"/>
             <w:gridSpan w:val="8"/>
           </w:tcPr>
           <w:p>
@@ -1768,54 +1764,7 @@
         </w:tc>
         <w:tc>
           <w:tcPr>
-            <w:tcW w:w="8221" w:type="dxa"/>
-            <w:gridSpan w:val="8"/>
-          </w:tcPr>
-          <w:p>
-            <w:pPr>
-              <w:pStyle w:val="RPG"/>
-            </w:pPr>
-          </w:p>
-        </w:tc>
-        <w:tc>
-          <w:tcPr>
-            <w:tcW w:w="425" w:type="dxa"/>
-          </w:tcPr>
-          <w:p>
-            <w:pPr>
-              <w:pStyle w:val="RPG"/>
-            </w:pPr>
-          </w:p>
-        </w:tc>
-      </w:tr>
-      <w:tr>
-        <w:trPr>
-          <w:trHeight w:val="479"/>
-          <w:jc w:val="left"/>
-        </w:trPr>
-        <w:tc>
-          <w:tcPr>
-            <w:tcW w:w="2122" w:type="dxa"/>
-          </w:tcPr>
-          <w:p>
-            <w:pPr>
-              <w:pStyle w:val="RPG"/>
-            </w:pPr>
-          </w:p>
-        </w:tc>
-        <w:tc>
-          <w:tcPr>
-            <w:tcW w:w="567" w:type="dxa"/>
-          </w:tcPr>
-          <w:p>
-            <w:pPr>
-              <w:pStyle w:val="RPG"/>
-            </w:pPr>
-          </w:p>
-        </w:tc>
-        <w:tc>
-          <w:tcPr>
-            <w:tcW w:w="8221" w:type="dxa"/>
+            <w:tcW w:w="7654" w:type="dxa"/>
             <w:gridSpan w:val="8"/>
           </w:tcPr>
           <w:p>
@@ -1887,7 +1836,7 @@
         </w:tc>
         <w:tc>
           <w:tcPr>
-            <w:tcW w:w="5244" w:type="dxa"/>
+            <w:tcW w:w="4677" w:type="dxa"/>
             <w:gridSpan w:val="5"/>
             <w:shd w:val="clear" w:color="auto" w:fill="BFBFBF" w:themeFill="background1" w:themeFillShade="BF"/>
           </w:tcPr>
@@ -1940,7 +1889,7 @@
         </w:tc>
         <w:tc>
           <w:tcPr>
-            <w:tcW w:w="5244" w:type="dxa"/>
+            <w:tcW w:w="4677" w:type="dxa"/>
             <w:gridSpan w:val="5"/>
           </w:tcPr>
           <w:p>
@@ -1989,7 +1938,7 @@
         </w:tc>
         <w:tc>
           <w:tcPr>
-            <w:tcW w:w="5244" w:type="dxa"/>
+            <w:tcW w:w="4677" w:type="dxa"/>
             <w:gridSpan w:val="5"/>
           </w:tcPr>
           <w:p>
@@ -2038,7 +1987,7 @@
         </w:tc>
         <w:tc>
           <w:tcPr>
-            <w:tcW w:w="5244" w:type="dxa"/>
+            <w:tcW w:w="4677" w:type="dxa"/>
             <w:gridSpan w:val="5"/>
           </w:tcPr>
           <w:p>
@@ -2099,7 +2048,7 @@
         </w:tc>
         <w:tc>
           <w:tcPr>
-            <w:tcW w:w="5244" w:type="dxa"/>
+            <w:tcW w:w="4677" w:type="dxa"/>
             <w:gridSpan w:val="5"/>
             <w:shd w:val="clear" w:color="auto" w:fill="BFBFBF" w:themeFill="background1" w:themeFillShade="BF"/>
           </w:tcPr>
@@ -2152,7 +2101,7 @@
         </w:tc>
         <w:tc>
           <w:tcPr>
-            <w:tcW w:w="5244" w:type="dxa"/>
+            <w:tcW w:w="4677" w:type="dxa"/>
             <w:gridSpan w:val="5"/>
           </w:tcPr>
           <w:p>
@@ -2201,7 +2150,7 @@
         </w:tc>
         <w:tc>
           <w:tcPr>
-            <w:tcW w:w="5244" w:type="dxa"/>
+            <w:tcW w:w="4677" w:type="dxa"/>
             <w:gridSpan w:val="5"/>
           </w:tcPr>
           <w:p>
@@ -2250,7 +2199,7 @@
         </w:tc>
         <w:tc>
           <w:tcPr>
-            <w:tcW w:w="5244" w:type="dxa"/>
+            <w:tcW w:w="4677" w:type="dxa"/>
             <w:gridSpan w:val="5"/>
           </w:tcPr>
           <w:p>
@@ -2299,7 +2248,7 @@
         </w:tc>
         <w:tc>
           <w:tcPr>
-            <w:tcW w:w="5244" w:type="dxa"/>
+            <w:tcW w:w="4677" w:type="dxa"/>
             <w:gridSpan w:val="5"/>
           </w:tcPr>
           <w:p>
@@ -2348,7 +2297,7 @@
         </w:tc>
         <w:tc>
           <w:tcPr>
-            <w:tcW w:w="5244" w:type="dxa"/>
+            <w:tcW w:w="4677" w:type="dxa"/>
             <w:gridSpan w:val="5"/>
           </w:tcPr>
           <w:p>
@@ -2411,7 +2360,7 @@
         </w:tc>
         <w:tc>
           <w:tcPr>
-            <w:tcW w:w="6945" w:type="dxa"/>
+            <w:tcW w:w="6378" w:type="dxa"/>
             <w:gridSpan w:val="7"/>
             <w:shd w:val="clear" w:color="auto" w:fill="BFBFBF" w:themeFill="background1" w:themeFillShade="BF"/>
           </w:tcPr>
@@ -2469,7 +2418,7 @@
         </w:tc>
         <w:tc>
           <w:tcPr>
-            <w:tcW w:w="6945" w:type="dxa"/>
+            <w:tcW w:w="6378" w:type="dxa"/>
             <w:gridSpan w:val="7"/>
             <w:vMerge w:val="restart"/>
           </w:tcPr>
@@ -2518,7 +2467,7 @@
         </w:tc>
         <w:tc>
           <w:tcPr>
-            <w:tcW w:w="6945" w:type="dxa"/>
+            <w:tcW w:w="6378" w:type="dxa"/>
             <w:gridSpan w:val="7"/>
             <w:vMerge/>
           </w:tcPr>
@@ -2567,7 +2516,7 @@
         </w:tc>
         <w:tc>
           <w:tcPr>
-            <w:tcW w:w="6945" w:type="dxa"/>
+            <w:tcW w:w="6378" w:type="dxa"/>
             <w:gridSpan w:val="7"/>
             <w:vMerge/>
             <w:shd w:val="clear" w:color="auto" w:fill="BFBFBF" w:themeFill="background1" w:themeFillShade="BF"/>
@@ -2617,7 +2566,7 @@
         </w:tc>
         <w:tc>
           <w:tcPr>
-            <w:tcW w:w="6945" w:type="dxa"/>
+            <w:tcW w:w="6378" w:type="dxa"/>
             <w:gridSpan w:val="7"/>
             <w:shd w:val="clear" w:color="auto" w:fill="BFBFBF" w:themeFill="background1" w:themeFillShade="BF"/>
           </w:tcPr>
@@ -2669,7 +2618,7 @@
         </w:tc>
         <w:tc>
           <w:tcPr>
-            <w:tcW w:w="6945" w:type="dxa"/>
+            <w:tcW w:w="6378" w:type="dxa"/>
             <w:gridSpan w:val="7"/>
           </w:tcPr>
           <w:p>
@@ -2717,7 +2666,7 @@
         </w:tc>
         <w:tc>
           <w:tcPr>
-            <w:tcW w:w="6945" w:type="dxa"/>
+            <w:tcW w:w="6378" w:type="dxa"/>
             <w:gridSpan w:val="7"/>
           </w:tcPr>
           <w:p>
@@ -2765,7 +2714,7 @@
         </w:tc>
         <w:tc>
           <w:tcPr>
-            <w:tcW w:w="6945" w:type="dxa"/>
+            <w:tcW w:w="6378" w:type="dxa"/>
             <w:gridSpan w:val="7"/>
           </w:tcPr>
           <w:p>
@@ -2813,7 +2762,7 @@
         </w:tc>
         <w:tc>
           <w:tcPr>
-            <w:tcW w:w="6945" w:type="dxa"/>
+            <w:tcW w:w="6378" w:type="dxa"/>
             <w:gridSpan w:val="7"/>
           </w:tcPr>
           <w:p>
@@ -2861,7 +2810,7 @@
         </w:tc>
         <w:tc>
           <w:tcPr>
-            <w:tcW w:w="6945" w:type="dxa"/>
+            <w:tcW w:w="6378" w:type="dxa"/>
             <w:gridSpan w:val="7"/>
           </w:tcPr>
           <w:p>
@@ -2909,7 +2858,7 @@
         </w:tc>
         <w:tc>
           <w:tcPr>
-            <w:tcW w:w="6945" w:type="dxa"/>
+            <w:tcW w:w="6378" w:type="dxa"/>
             <w:gridSpan w:val="7"/>
           </w:tcPr>
           <w:p>
@@ -2957,7 +2906,7 @@
         </w:tc>
         <w:tc>
           <w:tcPr>
-            <w:tcW w:w="6945" w:type="dxa"/>
+            <w:tcW w:w="6378" w:type="dxa"/>
             <w:gridSpan w:val="7"/>
           </w:tcPr>
           <w:p>
@@ -3005,7 +2954,7 @@
         </w:tc>
         <w:tc>
           <w:tcPr>
-            <w:tcW w:w="6945" w:type="dxa"/>
+            <w:tcW w:w="6378" w:type="dxa"/>
             <w:gridSpan w:val="7"/>
           </w:tcPr>
           <w:p>
@@ -3053,7 +3002,7 @@
         </w:tc>
         <w:tc>
           <w:tcPr>
-            <w:tcW w:w="6945" w:type="dxa"/>
+            <w:tcW w:w="6378" w:type="dxa"/>
             <w:gridSpan w:val="7"/>
           </w:tcPr>
           <w:p>
@@ -3101,7 +3050,7 @@
         </w:tc>
         <w:tc>
           <w:tcPr>
-            <w:tcW w:w="6945" w:type="dxa"/>
+            <w:tcW w:w="6378" w:type="dxa"/>
             <w:gridSpan w:val="7"/>
           </w:tcPr>
           <w:p>
@@ -3149,7 +3098,7 @@
         </w:tc>
         <w:tc>
           <w:tcPr>
-            <w:tcW w:w="6945" w:type="dxa"/>
+            <w:tcW w:w="6378" w:type="dxa"/>
             <w:gridSpan w:val="7"/>
           </w:tcPr>
           <w:p>
@@ -3197,7 +3146,7 @@
         </w:tc>
         <w:tc>
           <w:tcPr>
-            <w:tcW w:w="6945" w:type="dxa"/>
+            <w:tcW w:w="6378" w:type="dxa"/>
             <w:gridSpan w:val="7"/>
           </w:tcPr>
           <w:p>
@@ -3245,7 +3194,7 @@
         </w:tc>
         <w:tc>
           <w:tcPr>
-            <w:tcW w:w="6945" w:type="dxa"/>
+            <w:tcW w:w="6378" w:type="dxa"/>
             <w:gridSpan w:val="7"/>
           </w:tcPr>
           <w:p>
@@ -3293,7 +3242,7 @@
         </w:tc>
         <w:tc>
           <w:tcPr>
-            <w:tcW w:w="6945" w:type="dxa"/>
+            <w:tcW w:w="6378" w:type="dxa"/>
             <w:gridSpan w:val="7"/>
           </w:tcPr>
           <w:p>
@@ -3341,7 +3290,7 @@
         </w:tc>
         <w:tc>
           <w:tcPr>
-            <w:tcW w:w="6945" w:type="dxa"/>
+            <w:tcW w:w="6378" w:type="dxa"/>
             <w:gridSpan w:val="7"/>
           </w:tcPr>
           <w:p>
@@ -3389,7 +3338,7 @@
         </w:tc>
         <w:tc>
           <w:tcPr>
-            <w:tcW w:w="6945" w:type="dxa"/>
+            <w:tcW w:w="6378" w:type="dxa"/>
             <w:gridSpan w:val="7"/>
           </w:tcPr>
           <w:p>
@@ -3437,55 +3386,7 @@
         </w:tc>
         <w:tc>
           <w:tcPr>
-            <w:tcW w:w="6945" w:type="dxa"/>
-            <w:gridSpan w:val="7"/>
-          </w:tcPr>
-          <w:p>
-            <w:pPr>
-              <w:pStyle w:val="RPG"/>
-            </w:pPr>
-          </w:p>
-        </w:tc>
-      </w:tr>
-      <w:tr>
-        <w:trPr>
-          <w:trHeight w:val="479"/>
-          <w:jc w:val="left"/>
-        </w:trPr>
-        <w:tc>
-          <w:tcPr>
-            <w:tcW w:w="2689" w:type="dxa"/>
-            <w:gridSpan w:val="2"/>
-          </w:tcPr>
-          <w:p>
-            <w:pPr>
-              <w:pStyle w:val="RPG"/>
-            </w:pPr>
-          </w:p>
-        </w:tc>
-        <w:tc>
-          <w:tcPr>
-            <w:tcW w:w="708" w:type="dxa"/>
-          </w:tcPr>
-          <w:p>
-            <w:pPr>
-              <w:pStyle w:val="RPG"/>
-            </w:pPr>
-          </w:p>
-        </w:tc>
-        <w:tc>
-          <w:tcPr>
-            <w:tcW w:w="993" w:type="dxa"/>
-          </w:tcPr>
-          <w:p>
-            <w:pPr>
-              <w:pStyle w:val="RPG"/>
-            </w:pPr>
-          </w:p>
-        </w:tc>
-        <w:tc>
-          <w:tcPr>
-            <w:tcW w:w="6945" w:type="dxa"/>
+            <w:tcW w:w="6378" w:type="dxa"/>
             <w:gridSpan w:val="7"/>
           </w:tcPr>
           <w:p>
@@ -3506,7 +3407,7 @@
     </w:p>
     <w:sectPr>
       <w:pgSz w:w="11906" w:h="16838"/>
-      <w:pgMar w:top="284" w:right="284" w:bottom="284" w:left="284" w:header="708" w:footer="708" w:gutter="0"/>
+      <w:pgMar w:top="567" w:right="567" w:bottom="567" w:left="567" w:header="708" w:footer="708" w:gutter="0"/>
       <w:cols w:space="708"/>
       <w:docGrid w:linePitch="360"/>
     </w:sectPr>
@@ -4652,7 +4553,7 @@
 </file>
 
 <file path=customXml/itemProps1.xml><?xml version="1.0" encoding="utf-8"?>
-<ds:datastoreItem xmlns:ds="http://schemas.openxmlformats.org/officeDocument/2006/customXml" ds:itemID="{CC142813-DE6B-43A4-B36A-CAA2DC864DD4}">
+<ds:datastoreItem xmlns:ds="http://schemas.openxmlformats.org/officeDocument/2006/customXml" ds:itemID="{F34E9398-2CB5-4B9C-B79D-CE5BC887160F}">
   <ds:schemaRefs>
     <ds:schemaRef ds:uri="http://schemas.openxmlformats.org/officeDocument/2006/bibliography"/>
   </ds:schemaRefs>

</xml_diff>

<commit_message>
Balansowanie umiejętności, rozdzielenie ras.
</commit_message>
<xml_diff>
--- a/Karta Postaci.docx
+++ b/Karta Postaci.docx
@@ -339,7 +339,7 @@
               <w:rPr>
                 <w:sz w:val="22"/>
               </w:rPr>
-              <w:t>S</w:t>
+              <w:t>Z</w:t>
             </w:r>
             <w:r>
               <w:rPr>
@@ -351,7 +351,7 @@
               <w:rPr>
                 <w:sz w:val="22"/>
               </w:rPr>
-              <w:t>zybkość</w:t>
+              <w:t>winność</w:t>
             </w:r>
           </w:p>
         </w:tc>
@@ -393,49 +393,35 @@
             <w:pPr>
               <w:pStyle w:val="RPG"/>
               <w:rPr>
-                <w:sz w:val="16"/>
-                <w:szCs w:val="16"/>
-              </w:rPr>
-            </w:pPr>
-            <w:r>
-              <w:rPr>
-                <w:sz w:val="16"/>
-                <w:szCs w:val="16"/>
-              </w:rPr>
-              <w:t>5 + K</w:t>
-            </w:r>
-            <w:r>
-              <w:rPr>
-                <w:sz w:val="16"/>
-                <w:szCs w:val="16"/>
-              </w:rPr>
-              <w:t xml:space="preserve"> / 4</w:t>
-            </w:r>
-            <w:r>
-              <w:rPr>
-                <w:sz w:val="16"/>
-                <w:szCs w:val="16"/>
-              </w:rPr>
-              <w:t xml:space="preserve"> </w:t>
-            </w:r>
-            <w:r>
-              <w:rPr>
-                <w:sz w:val="16"/>
-                <w:szCs w:val="16"/>
-              </w:rPr>
-              <w:t xml:space="preserve">+ </w:t>
-            </w:r>
-            <w:r>
-              <w:rPr>
-                <w:sz w:val="16"/>
-                <w:szCs w:val="16"/>
-              </w:rPr>
-              <w:t>S</w:t>
-            </w:r>
-            <w:r>
-              <w:rPr>
-                <w:sz w:val="16"/>
-                <w:szCs w:val="16"/>
+                <w:sz w:val="14"/>
+                <w:szCs w:val="14"/>
+              </w:rPr>
+            </w:pPr>
+            <w:r>
+              <w:rPr>
+                <w:sz w:val="14"/>
+                <w:szCs w:val="14"/>
+              </w:rPr>
+              <w:t>10</w:t>
+            </w:r>
+            <w:r>
+              <w:rPr>
+                <w:sz w:val="14"/>
+                <w:szCs w:val="14"/>
+              </w:rPr>
+              <w:t xml:space="preserve"> + </w:t>
+            </w:r>
+            <w:r>
+              <w:rPr>
+                <w:sz w:val="14"/>
+                <w:szCs w:val="14"/>
+              </w:rPr>
+              <w:t>Z</w:t>
+            </w:r>
+            <w:r>
+              <w:rPr>
+                <w:sz w:val="14"/>
+                <w:szCs w:val="14"/>
               </w:rPr>
               <w:t xml:space="preserve"> / 2</w:t>
             </w:r>
@@ -712,39 +698,60 @@
             <w:pPr>
               <w:pStyle w:val="RPG"/>
               <w:rPr>
-                <w:sz w:val="16"/>
-                <w:szCs w:val="16"/>
-              </w:rPr>
-            </w:pPr>
-            <w:r>
-              <w:rPr>
-                <w:sz w:val="16"/>
-                <w:szCs w:val="16"/>
-              </w:rPr>
-              <w:t>5 + K</w:t>
-            </w:r>
-            <w:r>
-              <w:rPr>
-                <w:sz w:val="16"/>
-                <w:szCs w:val="16"/>
-              </w:rPr>
-              <w:t xml:space="preserve"> / 4</w:t>
-            </w:r>
-            <w:r>
-              <w:rPr>
-                <w:sz w:val="16"/>
-                <w:szCs w:val="16"/>
-              </w:rPr>
-              <w:t xml:space="preserve"> +</w:t>
+                <w:sz w:val="14"/>
+                <w:szCs w:val="14"/>
+              </w:rPr>
+            </w:pPr>
+            <w:r>
+              <w:rPr>
+                <w:sz w:val="14"/>
+                <w:szCs w:val="14"/>
+              </w:rPr>
+              <w:t>10</w:t>
+            </w:r>
+            <w:r>
+              <w:rPr>
+                <w:sz w:val="14"/>
+                <w:szCs w:val="14"/>
+              </w:rPr>
+              <w:t xml:space="preserve"> + </w:t>
+            </w:r>
+            <w:r>
+              <w:rPr>
+                <w:sz w:val="14"/>
+                <w:szCs w:val="14"/>
+              </w:rPr>
+              <w:t>(</w:t>
             </w:r>
             <w:bookmarkStart w:id="0" w:name="_GoBack"/>
             <w:bookmarkEnd w:id="0"/>
             <w:r>
               <w:rPr>
-                <w:sz w:val="16"/>
-                <w:szCs w:val="16"/>
-              </w:rPr>
-              <w:t xml:space="preserve"> R / 2</w:t>
+                <w:sz w:val="14"/>
+                <w:szCs w:val="14"/>
+              </w:rPr>
+              <w:t xml:space="preserve">K lub </w:t>
+            </w:r>
+            <w:r>
+              <w:rPr>
+                <w:sz w:val="14"/>
+                <w:szCs w:val="14"/>
+              </w:rPr>
+              <w:t>R</w:t>
+            </w:r>
+            <w:r>
+              <w:rPr>
+                <w:sz w:val="14"/>
+                <w:szCs w:val="14"/>
+              </w:rPr>
+              <w:t>)</w:t>
+            </w:r>
+            <w:r>
+              <w:rPr>
+                <w:sz w:val="14"/>
+                <w:szCs w:val="14"/>
+              </w:rPr>
+              <w:t xml:space="preserve"> / 2</w:t>
             </w:r>
           </w:p>
         </w:tc>
@@ -934,6 +941,52 @@
               </w:rPr>
               <w:t>R</w:t>
             </w:r>
+          </w:p>
+        </w:tc>
+      </w:tr>
+      <w:tr>
+        <w:trPr>
+          <w:jc w:val="left"/>
+        </w:trPr>
+        <w:tc>
+          <w:tcPr>
+            <w:tcW w:w="2689" w:type="dxa"/>
+            <w:gridSpan w:val="2"/>
+          </w:tcPr>
+          <w:p>
+            <w:pPr>
+              <w:pStyle w:val="RPG"/>
+              <w:rPr>
+                <w:sz w:val="22"/>
+              </w:rPr>
+            </w:pPr>
+          </w:p>
+        </w:tc>
+        <w:tc>
+          <w:tcPr>
+            <w:tcW w:w="7654" w:type="dxa"/>
+            <w:gridSpan w:val="8"/>
+          </w:tcPr>
+          <w:p>
+            <w:pPr>
+              <w:pStyle w:val="RPG"/>
+              <w:rPr>
+                <w:sz w:val="22"/>
+              </w:rPr>
+            </w:pPr>
+          </w:p>
+        </w:tc>
+        <w:tc>
+          <w:tcPr>
+            <w:tcW w:w="425" w:type="dxa"/>
+          </w:tcPr>
+          <w:p>
+            <w:pPr>
+              <w:pStyle w:val="RPG"/>
+              <w:rPr>
+                <w:sz w:val="22"/>
+              </w:rPr>
+            </w:pPr>
           </w:p>
         </w:tc>
       </w:tr>
@@ -5895,7 +5948,7 @@
 </file>
 
 <file path=customXml/itemProps1.xml><?xml version="1.0" encoding="utf-8"?>
-<ds:datastoreItem xmlns:ds="http://schemas.openxmlformats.org/officeDocument/2006/customXml" ds:itemID="{BCD91508-DD97-4BE3-B76F-93BDF9684C9B}">
+<ds:datastoreItem xmlns:ds="http://schemas.openxmlformats.org/officeDocument/2006/customXml" ds:itemID="{1517BF33-3D25-4458-BCB1-B43A0A4F997E}">
   <ds:schemaRefs>
     <ds:schemaRef ds:uri="http://schemas.openxmlformats.org/officeDocument/2006/bibliography"/>
   </ds:schemaRefs>

</xml_diff>